<commit_message>
Added some more points to Documentation file
</commit_message>
<xml_diff>
--- a/Documentation/DesignDocument-v0.1.docx
+++ b/Documentation/DesignDocument-v0.1.docx
@@ -481,27 +481,52 @@
     </w:p>
     <w:p>
       <w:pPr>
-        <w:rPr>
-          <w:sz w:val="28"/>
-          <w:szCs w:val="28"/>
-        </w:rPr>
-      </w:pPr>
-    </w:p>
-    <w:p>
-      <w:pPr>
-        <w:rPr>
-          <w:sz w:val="28"/>
-          <w:szCs w:val="28"/>
-        </w:rPr>
-      </w:pPr>
-    </w:p>
-    <w:p>
-      <w:pPr>
-        <w:rPr>
-          <w:sz w:val="28"/>
-          <w:szCs w:val="28"/>
-        </w:rPr>
-      </w:pPr>
+        <w:pStyle w:val="ListParagraph"/>
+        <w:numPr>
+          <w:ilvl w:val="0"/>
+          <w:numId w:val="3"/>
+        </w:numPr>
+        <w:rPr>
+          <w:sz w:val="28"/>
+          <w:szCs w:val="28"/>
+        </w:rPr>
+      </w:pPr>
+      <w:r>
+        <w:rPr>
+          <w:sz w:val="28"/>
+          <w:szCs w:val="28"/>
+        </w:rPr>
+        <w:t>User can only change the rate for hourly employees and Commission rate for monthlySales Employees.</w:t>
+      </w:r>
+    </w:p>
+    <w:p>
+      <w:pPr>
+        <w:pStyle w:val="ListParagraph"/>
+        <w:rPr>
+          <w:sz w:val="28"/>
+          <w:szCs w:val="28"/>
+        </w:rPr>
+      </w:pPr>
+    </w:p>
+    <w:p>
+      <w:pPr>
+        <w:pStyle w:val="ListParagraph"/>
+        <w:numPr>
+          <w:ilvl w:val="0"/>
+          <w:numId w:val="3"/>
+        </w:numPr>
+        <w:rPr>
+          <w:sz w:val="28"/>
+          <w:szCs w:val="28"/>
+        </w:rPr>
+      </w:pPr>
+      <w:r>
+        <w:rPr>
+          <w:sz w:val="28"/>
+          <w:szCs w:val="28"/>
+        </w:rPr>
+        <w:t>The sales receipt and union service charge are updated every Sunday</w:t>
+      </w:r>
     </w:p>
     <w:p>
       <w:pPr>
@@ -1539,7 +1564,21 @@
       </w:r>
       <w:proofErr w:type="gramEnd"/>
       <w:r>
-        <w:t>int id){</w:t>
+        <w:t xml:space="preserve">int </w:t>
+      </w:r>
+      <w:proofErr w:type="spellStart"/>
+      <w:r>
+        <w:t>id</w:t>
+      </w:r>
+      <w:r>
+        <w:t>,int</w:t>
+      </w:r>
+      <w:proofErr w:type="spellEnd"/>
+      <w:r>
+        <w:t xml:space="preserve"> salary</w:t>
+      </w:r>
+      <w:r>
+        <w:t>){</w:t>
       </w:r>
     </w:p>
     <w:p>
@@ -1612,24 +1651,321 @@
       <w:pPr>
         <w:pStyle w:val="NoSpacing"/>
       </w:pPr>
-      <w:r>
-        <w:t>And similar functions for other classes in Employee Class;</w:t>
-      </w:r>
-    </w:p>
-    <w:p>
-      <w:pPr>
-        <w:pStyle w:val="NoSpacing"/>
-      </w:pPr>
-      <w:r>
-        <w:t xml:space="preserve">In </w:t>
-      </w:r>
-      <w:proofErr w:type="gramStart"/>
-      <w:r>
-        <w:t>main(</w:t>
-      </w:r>
-      <w:proofErr w:type="gramEnd"/>
-      <w:r>
-        <w:t>) we created an object E =</w:t>
+    </w:p>
+    <w:p>
+      <w:pPr>
+        <w:pStyle w:val="NoSpacing"/>
+      </w:pPr>
+    </w:p>
+    <w:p>
+      <w:pPr>
+        <w:pStyle w:val="NoSpacing"/>
+      </w:pPr>
+    </w:p>
+    <w:p>
+      <w:pPr>
+        <w:pStyle w:val="NoSpacing"/>
+      </w:pPr>
+    </w:p>
+    <w:p>
+      <w:pPr>
+        <w:pStyle w:val="NoSpacing"/>
+      </w:pPr>
+    </w:p>
+    <w:p>
+      <w:pPr>
+        <w:pStyle w:val="NoSpacing"/>
+      </w:pPr>
+      <w:proofErr w:type="gramStart"/>
+      <w:r>
+        <w:t>Main(</w:t>
+      </w:r>
+      <w:proofErr w:type="gramEnd"/>
+      <w:r>
+        <w:t>){</w:t>
+      </w:r>
+    </w:p>
+    <w:p>
+      <w:pPr>
+        <w:pStyle w:val="NoSpacing"/>
+      </w:pPr>
+      <w:r>
+        <w:t>…</w:t>
+      </w:r>
+    </w:p>
+    <w:p>
+      <w:pPr>
+        <w:pStyle w:val="NoSpacing"/>
+      </w:pPr>
+      <w:r>
+        <w:tab/>
+        <w:t xml:space="preserve">Employee E=new </w:t>
+      </w:r>
+      <w:proofErr w:type="gramStart"/>
+      <w:r>
+        <w:t>Employee(</w:t>
+      </w:r>
+      <w:proofErr w:type="gramEnd"/>
+      <w:r>
+        <w:t>);</w:t>
+      </w:r>
+    </w:p>
+    <w:p>
+      <w:pPr>
+        <w:pStyle w:val="NoSpacing"/>
+      </w:pPr>
+      <w:r>
+        <w:tab/>
+      </w:r>
+      <w:proofErr w:type="gramStart"/>
+      <w:r>
+        <w:t>if(</w:t>
+      </w:r>
+      <w:proofErr w:type="spellStart"/>
+      <w:proofErr w:type="gramEnd"/>
+      <w:r>
+        <w:t>Umember</w:t>
+      </w:r>
+      <w:proofErr w:type="spellEnd"/>
+      <w:r>
+        <w:t>==1){</w:t>
+      </w:r>
+    </w:p>
+    <w:p>
+      <w:pPr>
+        <w:pStyle w:val="NoSpacing"/>
+      </w:pPr>
+      <w:r>
+        <w:tab/>
+      </w:r>
+      <w:r>
+        <w:tab/>
+      </w:r>
+      <w:proofErr w:type="spellStart"/>
+      <w:proofErr w:type="gramStart"/>
+      <w:r>
+        <w:t>E.setUnionInfo</w:t>
+      </w:r>
+      <w:proofErr w:type="spellEnd"/>
+      <w:proofErr w:type="gramEnd"/>
+      <w:r>
+        <w:t>(id)</w:t>
+      </w:r>
+      <w:r>
+        <w:tab/>
+      </w:r>
+    </w:p>
+    <w:p>
+      <w:pPr>
+        <w:pStyle w:val="NoSpacing"/>
+      </w:pPr>
+      <w:r>
+        <w:tab/>
+        <w:t>}</w:t>
+      </w:r>
+    </w:p>
+    <w:p>
+      <w:pPr>
+        <w:pStyle w:val="NoSpacing"/>
+      </w:pPr>
+      <w:r>
+        <w:tab/>
+        <w:t>if(</w:t>
+      </w:r>
+      <w:proofErr w:type="spellStart"/>
+      <w:r>
+        <w:t>paymentMethod</w:t>
+      </w:r>
+      <w:proofErr w:type="spellEnd"/>
+      <w:r>
+        <w:t>==</w:t>
+      </w:r>
+      <w:proofErr w:type="gramStart"/>
+      <w:r>
+        <w:t>1){</w:t>
+      </w:r>
+      <w:proofErr w:type="gramEnd"/>
+    </w:p>
+    <w:p>
+      <w:pPr>
+        <w:pStyle w:val="NoSpacing"/>
+      </w:pPr>
+      <w:r>
+        <w:tab/>
+      </w:r>
+      <w:r>
+        <w:tab/>
+      </w:r>
+      <w:proofErr w:type="spellStart"/>
+      <w:proofErr w:type="gramStart"/>
+      <w:r>
+        <w:t>E.setHourlyInfo</w:t>
+      </w:r>
+      <w:proofErr w:type="spellEnd"/>
+      <w:proofErr w:type="gramEnd"/>
+      <w:r>
+        <w:t>(id)</w:t>
+      </w:r>
+    </w:p>
+    <w:p>
+      <w:pPr>
+        <w:pStyle w:val="NoSpacing"/>
+      </w:pPr>
+      <w:r>
+        <w:lastRenderedPageBreak/>
+        <w:tab/>
+        <w:t>}</w:t>
+      </w:r>
+    </w:p>
+    <w:p>
+      <w:pPr>
+        <w:pStyle w:val="NoSpacing"/>
+      </w:pPr>
+      <w:r>
+        <w:tab/>
+        <w:t>else if(</w:t>
+      </w:r>
+      <w:proofErr w:type="spellStart"/>
+      <w:r>
+        <w:t>paymentMethod</w:t>
+      </w:r>
+      <w:proofErr w:type="spellEnd"/>
+      <w:r>
+        <w:t>==</w:t>
+      </w:r>
+      <w:proofErr w:type="gramStart"/>
+      <w:r>
+        <w:t>2){</w:t>
+      </w:r>
+      <w:proofErr w:type="gramEnd"/>
+    </w:p>
+    <w:p>
+      <w:pPr>
+        <w:pStyle w:val="NoSpacing"/>
+      </w:pPr>
+      <w:r>
+        <w:tab/>
+      </w:r>
+      <w:r>
+        <w:tab/>
+      </w:r>
+      <w:proofErr w:type="spellStart"/>
+      <w:proofErr w:type="gramStart"/>
+      <w:r>
+        <w:t>E.set</w:t>
+      </w:r>
+      <w:r>
+        <w:t>Monthly</w:t>
+      </w:r>
+      <w:r>
+        <w:t>Info</w:t>
+      </w:r>
+      <w:proofErr w:type="spellEnd"/>
+      <w:proofErr w:type="gramEnd"/>
+      <w:r>
+        <w:t>(</w:t>
+      </w:r>
+      <w:proofErr w:type="spellStart"/>
+      <w:r>
+        <w:t>id</w:t>
+      </w:r>
+      <w:r>
+        <w:t>,salary</w:t>
+      </w:r>
+      <w:proofErr w:type="spellEnd"/>
+      <w:r>
+        <w:t>)</w:t>
+      </w:r>
+    </w:p>
+    <w:p>
+      <w:pPr>
+        <w:pStyle w:val="NoSpacing"/>
+      </w:pPr>
+      <w:r>
+        <w:tab/>
+        <w:t>}</w:t>
+      </w:r>
+    </w:p>
+    <w:p>
+      <w:pPr>
+        <w:pStyle w:val="NoSpacing"/>
+      </w:pPr>
+      <w:r>
+        <w:tab/>
+      </w:r>
+      <w:proofErr w:type="gramStart"/>
+      <w:r>
+        <w:t>else{</w:t>
+      </w:r>
+      <w:proofErr w:type="gramEnd"/>
+    </w:p>
+    <w:p>
+      <w:pPr>
+        <w:pStyle w:val="NoSpacing"/>
+      </w:pPr>
+      <w:r>
+        <w:tab/>
+      </w:r>
+      <w:r>
+        <w:tab/>
+      </w:r>
+      <w:proofErr w:type="spellStart"/>
+      <w:proofErr w:type="gramStart"/>
+      <w:r>
+        <w:t>E.set</w:t>
+      </w:r>
+      <w:r>
+        <w:t>Month</w:t>
+      </w:r>
+      <w:r>
+        <w:t>ly</w:t>
+      </w:r>
+      <w:r>
+        <w:t>Sales</w:t>
+      </w:r>
+      <w:r>
+        <w:t>Info</w:t>
+      </w:r>
+      <w:proofErr w:type="spellEnd"/>
+      <w:proofErr w:type="gramEnd"/>
+      <w:r>
+        <w:t>(</w:t>
+      </w:r>
+      <w:proofErr w:type="spellStart"/>
+      <w:r>
+        <w:t>id</w:t>
+      </w:r>
+      <w:r>
+        <w:t>,salary</w:t>
+      </w:r>
+      <w:proofErr w:type="spellEnd"/>
+      <w:r>
+        <w:t>)</w:t>
+      </w:r>
+    </w:p>
+    <w:p>
+      <w:pPr>
+        <w:pStyle w:val="NoSpacing"/>
+      </w:pPr>
+      <w:r>
+        <w:tab/>
+        <w:t>}</w:t>
+      </w:r>
+    </w:p>
+    <w:p>
+      <w:pPr>
+        <w:pStyle w:val="NoSpacing"/>
+      </w:pPr>
+      <w:r>
+        <w:t>…</w:t>
+      </w:r>
+    </w:p>
+    <w:p>
+      <w:pPr>
+        <w:pStyle w:val="NoSpacing"/>
+      </w:pPr>
+      <w:r>
+        <w:t>}</w:t>
       </w:r>
     </w:p>
     <w:tbl>
@@ -1987,7 +2323,6 @@
         <w:pStyle w:val="NoSpacing"/>
       </w:pPr>
       <w:r>
-        <w:lastRenderedPageBreak/>
         <w:tab/>
       </w:r>
       <w:r>
@@ -2286,7 +2621,69 @@
     </w:p>
     <w:p>
       <w:pPr>
-        <w:pStyle w:val="ListParagraph"/>
+        <w:pStyle w:val="NoSpacing"/>
+      </w:pPr>
+    </w:p>
+    <w:p>
+      <w:pPr>
+        <w:pStyle w:val="NoSpacing"/>
+      </w:pPr>
+      <w:proofErr w:type="gramStart"/>
+      <w:r>
+        <w:t>Main(</w:t>
+      </w:r>
+      <w:proofErr w:type="gramEnd"/>
+      <w:r>
+        <w:t>){</w:t>
+      </w:r>
+    </w:p>
+    <w:p>
+      <w:pPr>
+        <w:pStyle w:val="NoSpacing"/>
+      </w:pPr>
+      <w:r>
+        <w:t>…</w:t>
+      </w:r>
+    </w:p>
+    <w:p>
+      <w:pPr>
+        <w:pStyle w:val="NoSpacing"/>
+      </w:pPr>
+      <w:proofErr w:type="gramStart"/>
+      <w:r>
+        <w:t>E.insertRecord</w:t>
+      </w:r>
+      <w:proofErr w:type="gramEnd"/>
+      <w:r>
+        <w:t>(Id,Name,Address,Umember,paymentRecieveMethod,paymentMethod,salary);</w:t>
+      </w:r>
+    </w:p>
+    <w:p>
+      <w:pPr>
+        <w:pStyle w:val="NoSpacing"/>
+      </w:pPr>
+      <w:r>
+        <w:t>…</w:t>
+      </w:r>
+    </w:p>
+    <w:p>
+      <w:pPr>
+        <w:pStyle w:val="NoSpacing"/>
+      </w:pPr>
+      <w:r>
+        <w:t>}</w:t>
+      </w:r>
+    </w:p>
+    <w:p>
+      <w:pPr>
+        <w:rPr>
+          <w:sz w:val="28"/>
+          <w:szCs w:val="28"/>
+        </w:rPr>
+      </w:pPr>
+    </w:p>
+    <w:p>
+      <w:pPr>
         <w:rPr>
           <w:sz w:val="28"/>
           <w:szCs w:val="28"/>
@@ -2299,6 +2696,92 @@
         </w:rPr>
         <w:t>Reduced it to single function for inserting values in any of the necessary table.</w:t>
       </w:r>
+    </w:p>
+    <w:p>
+      <w:pPr>
+        <w:pStyle w:val="ListParagraph"/>
+        <w:numPr>
+          <w:ilvl w:val="0"/>
+          <w:numId w:val="2"/>
+        </w:numPr>
+        <w:rPr>
+          <w:sz w:val="28"/>
+          <w:szCs w:val="28"/>
+        </w:rPr>
+      </w:pPr>
+      <w:r>
+        <w:rPr>
+          <w:sz w:val="28"/>
+          <w:szCs w:val="28"/>
+        </w:rPr>
+        <w:t xml:space="preserve">In order to implement </w:t>
+      </w:r>
+      <w:proofErr w:type="gramStart"/>
+      <w:r>
+        <w:rPr>
+          <w:sz w:val="28"/>
+          <w:szCs w:val="28"/>
+        </w:rPr>
+        <w:t>abstraction</w:t>
+      </w:r>
+      <w:proofErr w:type="gramEnd"/>
+      <w:r>
+        <w:rPr>
+          <w:sz w:val="28"/>
+          <w:szCs w:val="28"/>
+        </w:rPr>
+        <w:t xml:space="preserve"> I have </w:t>
+      </w:r>
+      <w:r>
+        <w:rPr>
+          <w:sz w:val="28"/>
+          <w:szCs w:val="28"/>
+        </w:rPr>
+        <w:t xml:space="preserve">used a </w:t>
+      </w:r>
+      <w:r>
+        <w:rPr>
+          <w:sz w:val="28"/>
+          <w:szCs w:val="28"/>
+        </w:rPr>
+        <w:t>single functions of employee class for implementing all the functionalities.</w:t>
+      </w:r>
+      <w:r>
+        <w:rPr>
+          <w:sz w:val="28"/>
+          <w:szCs w:val="28"/>
+        </w:rPr>
+        <w:t xml:space="preserve"> </w:t>
+      </w:r>
+    </w:p>
+    <w:p>
+      <w:pPr>
+        <w:pStyle w:val="ListParagraph"/>
+        <w:numPr>
+          <w:ilvl w:val="0"/>
+          <w:numId w:val="2"/>
+        </w:numPr>
+        <w:rPr>
+          <w:sz w:val="28"/>
+          <w:szCs w:val="28"/>
+        </w:rPr>
+      </w:pPr>
+      <w:r>
+        <w:rPr>
+          <w:sz w:val="28"/>
+          <w:szCs w:val="28"/>
+        </w:rPr>
+        <w:t>I have refrained from using Class variables we can enter the data directly into our database by passing the variables from input from main to any function when required.</w:t>
+      </w:r>
+    </w:p>
+    <w:p>
+      <w:pPr>
+        <w:ind w:left="360"/>
+        <w:rPr>
+          <w:sz w:val="28"/>
+          <w:szCs w:val="28"/>
+        </w:rPr>
+      </w:pPr>
     </w:p>
     <w:sectPr>
       <w:pgSz w:w="11906" w:h="16838"/>

</xml_diff>

<commit_message>
Made changes in the documentation file
	Changed point 9 under decision choices.
</commit_message>
<xml_diff>
--- a/Documentation/DesignDocument-v0.1.docx
+++ b/Documentation/DesignDocument-v0.1.docx
@@ -393,17 +393,8 @@
           <w:sz w:val="28"/>
           <w:szCs w:val="28"/>
         </w:rPr>
-        <w:t>I have assumed the default rate for Hourly employees to be 10% and default rate for monthly commissioned employees to be 5.5</w:t>
-      </w:r>
-      <w:proofErr w:type="gramStart"/>
-      <w:r>
-        <w:rPr>
-          <w:sz w:val="28"/>
-          <w:szCs w:val="28"/>
-        </w:rPr>
-        <w:t>% .</w:t>
-      </w:r>
-      <w:proofErr w:type="gramEnd"/>
+        <w:t>I have assumed the default rate for Hourly employees to be 10% and default rate for monthly commissioned employees to be 5.5% .</w:t>
+      </w:r>
     </w:p>
     <w:p>
       <w:pPr>
@@ -676,22 +667,12 @@
         </w:rPr>
         <w:t xml:space="preserve"> </w:t>
       </w:r>
-      <w:proofErr w:type="spellStart"/>
-      <w:proofErr w:type="gramStart"/>
-      <w:r>
-        <w:rPr>
-          <w:sz w:val="28"/>
-          <w:szCs w:val="28"/>
-        </w:rPr>
-        <w:t>hourlySalary</w:t>
-      </w:r>
-      <w:proofErr w:type="spellEnd"/>
-      <w:r>
-        <w:rPr>
-          <w:sz w:val="28"/>
-          <w:szCs w:val="28"/>
-        </w:rPr>
-        <w:t>,</w:t>
+      <w:r>
+        <w:rPr>
+          <w:sz w:val="28"/>
+          <w:szCs w:val="28"/>
+        </w:rPr>
+        <w:t>hourlySalary,</w:t>
       </w:r>
       <w:r>
         <w:rPr>
@@ -700,22 +681,12 @@
         </w:rPr>
         <w:t xml:space="preserve">   </w:t>
       </w:r>
-      <w:proofErr w:type="spellStart"/>
-      <w:proofErr w:type="gramEnd"/>
-      <w:r>
-        <w:rPr>
-          <w:sz w:val="28"/>
-          <w:szCs w:val="28"/>
-        </w:rPr>
-        <w:t>monthlySalaried</w:t>
-      </w:r>
-      <w:proofErr w:type="spellEnd"/>
-      <w:r>
-        <w:rPr>
-          <w:sz w:val="28"/>
-          <w:szCs w:val="28"/>
-        </w:rPr>
-        <w:t>,</w:t>
+      <w:r>
+        <w:rPr>
+          <w:sz w:val="28"/>
+          <w:szCs w:val="28"/>
+        </w:rPr>
+        <w:t>monthlySalaried,</w:t>
       </w:r>
       <w:r>
         <w:rPr>
@@ -724,7 +695,6 @@
         </w:rPr>
         <w:t xml:space="preserve"> Union, Connect and </w:t>
       </w:r>
-      <w:proofErr w:type="spellStart"/>
       <w:r>
         <w:rPr>
           <w:sz w:val="28"/>
@@ -744,15 +714,7 @@
           <w:sz w:val="28"/>
           <w:szCs w:val="28"/>
         </w:rPr>
-        <w:t>ary</w:t>
-      </w:r>
-      <w:proofErr w:type="spellEnd"/>
-      <w:r>
-        <w:rPr>
-          <w:sz w:val="28"/>
-          <w:szCs w:val="28"/>
-        </w:rPr>
-        <w:t xml:space="preserve"> .</w:t>
+        <w:t>ary .</w:t>
       </w:r>
     </w:p>
     <w:p>
@@ -805,23 +767,7 @@
           <w:sz w:val="28"/>
           <w:szCs w:val="28"/>
         </w:rPr>
-        <w:t xml:space="preserve">Union </w:t>
-      </w:r>
-      <w:proofErr w:type="gramStart"/>
-      <w:r>
-        <w:rPr>
-          <w:sz w:val="28"/>
-          <w:szCs w:val="28"/>
-        </w:rPr>
-        <w:t>–  Interacts</w:t>
-      </w:r>
-      <w:proofErr w:type="gramEnd"/>
-      <w:r>
-        <w:rPr>
-          <w:sz w:val="28"/>
-          <w:szCs w:val="28"/>
-        </w:rPr>
-        <w:t xml:space="preserve"> with employees who are part of Union</w:t>
+        <w:t>Union –  Interacts with employees who are part of Union</w:t>
       </w:r>
     </w:p>
     <w:p>
@@ -843,21 +789,12 @@
           <w:szCs w:val="28"/>
         </w:rPr>
       </w:pPr>
-      <w:proofErr w:type="spellStart"/>
-      <w:r>
-        <w:rPr>
-          <w:sz w:val="28"/>
-          <w:szCs w:val="28"/>
-        </w:rPr>
-        <w:t>hourlySalary</w:t>
-      </w:r>
-      <w:proofErr w:type="spellEnd"/>
-      <w:r>
-        <w:rPr>
-          <w:sz w:val="28"/>
-          <w:szCs w:val="28"/>
-        </w:rPr>
-        <w:t xml:space="preserve"> – Interacts with employees who are paid weekly on for the number of hours worked</w:t>
+      <w:r>
+        <w:rPr>
+          <w:sz w:val="28"/>
+          <w:szCs w:val="28"/>
+        </w:rPr>
+        <w:t>hourlySalary – Interacts with employees who are paid weekly on for the number of hours worked</w:t>
       </w:r>
     </w:p>
     <w:p>
@@ -879,21 +816,12 @@
           <w:szCs w:val="28"/>
         </w:rPr>
       </w:pPr>
-      <w:proofErr w:type="spellStart"/>
-      <w:r>
-        <w:rPr>
-          <w:sz w:val="28"/>
-          <w:szCs w:val="28"/>
-        </w:rPr>
-        <w:t>monthlySalaried</w:t>
-      </w:r>
-      <w:proofErr w:type="spellEnd"/>
-      <w:r>
-        <w:rPr>
-          <w:sz w:val="28"/>
-          <w:szCs w:val="28"/>
-        </w:rPr>
-        <w:t xml:space="preserve"> – Interacts with employees who are paid monthly</w:t>
+      <w:r>
+        <w:rPr>
+          <w:sz w:val="28"/>
+          <w:szCs w:val="28"/>
+        </w:rPr>
+        <w:t>monthlySalaried – Interacts with employees who are paid monthly</w:t>
       </w:r>
     </w:p>
     <w:p>
@@ -915,21 +843,12 @@
           <w:szCs w:val="28"/>
         </w:rPr>
       </w:pPr>
-      <w:proofErr w:type="spellStart"/>
-      <w:r>
-        <w:rPr>
-          <w:sz w:val="28"/>
-          <w:szCs w:val="28"/>
-        </w:rPr>
-        <w:t>monthlyCommissionedSalary</w:t>
-      </w:r>
-      <w:proofErr w:type="spellEnd"/>
-      <w:r>
-        <w:rPr>
-          <w:sz w:val="28"/>
-          <w:szCs w:val="28"/>
-        </w:rPr>
-        <w:t xml:space="preserve"> – Interacts with employees who are paid monthly as well on the basis of sales.</w:t>
+      <w:r>
+        <w:rPr>
+          <w:sz w:val="28"/>
+          <w:szCs w:val="28"/>
+        </w:rPr>
+        <w:t>monthlyCommissionedSalary – Interacts with employees who are paid monthly as well on the basis of sales.</w:t>
       </w:r>
     </w:p>
     <w:p>
@@ -986,57 +905,7 @@
           <w:sz w:val="28"/>
           <w:szCs w:val="28"/>
         </w:rPr>
-        <w:t xml:space="preserve">When creating the </w:t>
-      </w:r>
-      <w:proofErr w:type="spellStart"/>
-      <w:proofErr w:type="gramStart"/>
-      <w:r>
-        <w:rPr>
-          <w:sz w:val="28"/>
-          <w:szCs w:val="28"/>
-        </w:rPr>
-        <w:t>Union,hourlySalary</w:t>
-      </w:r>
-      <w:proofErr w:type="spellEnd"/>
-      <w:proofErr w:type="gramEnd"/>
-      <w:r>
-        <w:rPr>
-          <w:sz w:val="28"/>
-          <w:szCs w:val="28"/>
-        </w:rPr>
-        <w:t xml:space="preserve">, </w:t>
-      </w:r>
-      <w:proofErr w:type="spellStart"/>
-      <w:r>
-        <w:rPr>
-          <w:sz w:val="28"/>
-          <w:szCs w:val="28"/>
-        </w:rPr>
-        <w:t>monthlySalaried,monthlyCommissionedSalary</w:t>
-      </w:r>
-      <w:proofErr w:type="spellEnd"/>
-      <w:r>
-        <w:rPr>
-          <w:sz w:val="28"/>
-          <w:szCs w:val="28"/>
-        </w:rPr>
-        <w:t xml:space="preserve"> classes we could have used inheritance with Employee as the base class. But that would have only added unnecessary variables and also inheritance makes the code messy. </w:t>
-      </w:r>
-      <w:proofErr w:type="gramStart"/>
-      <w:r>
-        <w:rPr>
-          <w:sz w:val="28"/>
-          <w:szCs w:val="28"/>
-        </w:rPr>
-        <w:t>So</w:t>
-      </w:r>
-      <w:proofErr w:type="gramEnd"/>
-      <w:r>
-        <w:rPr>
-          <w:sz w:val="28"/>
-          <w:szCs w:val="28"/>
-        </w:rPr>
-        <w:t xml:space="preserve"> I created all these classes separately.</w:t>
+        <w:t>When creating the Union,hourlySalary, monthlySalaried,monthlyCommissionedSalary classes we could have used inheritance with Employee as the base class. But that would have only added unnecessary variables and also inheritance makes the code messy. So I created all these classes separately.</w:t>
       </w:r>
     </w:p>
     <w:p>
@@ -1076,25 +945,7 @@
           <w:sz w:val="28"/>
           <w:szCs w:val="28"/>
         </w:rPr>
-        <w:t xml:space="preserve">In order to prevent the user from interacting directly with the </w:t>
-      </w:r>
-      <w:proofErr w:type="spellStart"/>
-      <w:proofErr w:type="gramStart"/>
-      <w:r>
-        <w:rPr>
-          <w:sz w:val="28"/>
-          <w:szCs w:val="28"/>
-        </w:rPr>
-        <w:t>Union,hourlySalary</w:t>
-      </w:r>
-      <w:proofErr w:type="spellEnd"/>
-      <w:proofErr w:type="gramEnd"/>
-      <w:r>
-        <w:rPr>
-          <w:sz w:val="28"/>
-          <w:szCs w:val="28"/>
-        </w:rPr>
-        <w:t>,</w:t>
+        <w:t>In order to prevent the user from interacting directly with the Union,hourlySalary,</w:t>
       </w:r>
       <w:r>
         <w:rPr>
@@ -1103,7 +954,6 @@
         </w:rPr>
         <w:t xml:space="preserve"> </w:t>
       </w:r>
-      <w:proofErr w:type="spellStart"/>
       <w:r>
         <w:rPr>
           <w:sz w:val="28"/>
@@ -1111,7 +961,6 @@
         </w:rPr>
         <w:t>monthlySalaried,monthlyCommissionedSalary</w:t>
       </w:r>
-      <w:proofErr w:type="spellEnd"/>
       <w:r>
         <w:rPr>
           <w:sz w:val="28"/>
@@ -1165,39 +1014,7 @@
           <w:sz w:val="28"/>
           <w:szCs w:val="28"/>
         </w:rPr>
-        <w:t xml:space="preserve">Based on the above delete method I improved my Add function by making a single </w:t>
-      </w:r>
-      <w:proofErr w:type="spellStart"/>
-      <w:r>
-        <w:rPr>
-          <w:sz w:val="28"/>
-          <w:szCs w:val="28"/>
-        </w:rPr>
-        <w:t>insertRecord</w:t>
-      </w:r>
-      <w:proofErr w:type="spellEnd"/>
-      <w:r>
-        <w:rPr>
-          <w:sz w:val="28"/>
-          <w:szCs w:val="28"/>
-        </w:rPr>
-        <w:t xml:space="preserve"> function in employee which then call all the required functions where the record for </w:t>
-      </w:r>
-      <w:proofErr w:type="gramStart"/>
-      <w:r>
-        <w:rPr>
-          <w:sz w:val="28"/>
-          <w:szCs w:val="28"/>
-        </w:rPr>
-        <w:t>he</w:t>
-      </w:r>
-      <w:proofErr w:type="gramEnd"/>
-      <w:r>
-        <w:rPr>
-          <w:sz w:val="28"/>
-          <w:szCs w:val="28"/>
-        </w:rPr>
-        <w:t xml:space="preserve"> current employee should be present.</w:t>
+        <w:t>Based on the above delete method I improved my Add function by making a single insertRecord function in employee which then call all the required functions where the record for he current employee should be present.</w:t>
       </w:r>
     </w:p>
     <w:p>
@@ -1217,23 +1034,7 @@
           <w:sz w:val="28"/>
           <w:szCs w:val="28"/>
         </w:rPr>
-        <w:t xml:space="preserve">Point 5 and 6 help to reduce unnecessary functions, reduce the code size and improve </w:t>
-      </w:r>
-      <w:proofErr w:type="gramStart"/>
-      <w:r>
-        <w:rPr>
-          <w:sz w:val="28"/>
-          <w:szCs w:val="28"/>
-        </w:rPr>
-        <w:t>its  maintainability</w:t>
-      </w:r>
-      <w:proofErr w:type="gramEnd"/>
-      <w:r>
-        <w:rPr>
-          <w:sz w:val="28"/>
-          <w:szCs w:val="28"/>
-        </w:rPr>
-        <w:t xml:space="preserve"> and also help to implement SOLID principles.</w:t>
+        <w:t>Point 5 and 6 help to reduce unnecessary functions, reduce the code size and improve its  maintainability and also help to implement SOLID principles.</w:t>
       </w:r>
     </w:p>
     <w:p>
@@ -1269,7 +1070,6 @@
           <w:szCs w:val="28"/>
         </w:rPr>
       </w:pPr>
-      <w:proofErr w:type="gramStart"/>
       <w:r>
         <w:rPr>
           <w:sz w:val="28"/>
@@ -1277,42 +1077,35 @@
         </w:rPr>
         <w:t>Before :</w:t>
       </w:r>
-      <w:proofErr w:type="gramEnd"/>
-    </w:p>
-    <w:p>
-      <w:pPr>
-        <w:pStyle w:val="NoSpacing"/>
-      </w:pPr>
-      <w:r>
-        <w:t xml:space="preserve">Public void </w:t>
-      </w:r>
-      <w:proofErr w:type="spellStart"/>
-      <w:proofErr w:type="gramStart"/>
-      <w:r>
-        <w:t>setUnionInfo</w:t>
-      </w:r>
-      <w:proofErr w:type="spellEnd"/>
-      <w:r>
-        <w:t>(</w:t>
-      </w:r>
-      <w:proofErr w:type="gramEnd"/>
-      <w:r>
-        <w:t>int id){</w:t>
-      </w:r>
-    </w:p>
-    <w:p>
-      <w:pPr>
-        <w:pStyle w:val="NoSpacing"/>
-      </w:pPr>
-      <w:r>
-        <w:tab/>
-        <w:t xml:space="preserve">Union u=new </w:t>
-      </w:r>
-      <w:proofErr w:type="gramStart"/>
-      <w:r>
-        <w:t>Union(</w:t>
-      </w:r>
-      <w:proofErr w:type="gramEnd"/>
+    </w:p>
+    <w:p>
+      <w:pPr>
+        <w:pStyle w:val="NoSpacing"/>
+      </w:pPr>
+      <w:r>
+        <w:t>Public void setUnionInfo(int id){</w:t>
+      </w:r>
+    </w:p>
+    <w:p>
+      <w:pPr>
+        <w:pStyle w:val="NoSpacing"/>
+      </w:pPr>
+      <w:r>
+        <w:tab/>
+        <w:t>Union u=new Union();</w:t>
+      </w:r>
+    </w:p>
+    <w:p>
+      <w:pPr>
+        <w:pStyle w:val="NoSpacing"/>
+      </w:pPr>
+      <w:r>
+        <w:tab/>
+        <w:t>u.insertRecord(</w:t>
+      </w:r>
+      <w:r>
+        <w:t>id</w:t>
+      </w:r>
       <w:r>
         <w:t>);</w:t>
       </w:r>
@@ -1322,17 +1115,50 @@
         <w:pStyle w:val="NoSpacing"/>
       </w:pPr>
       <w:r>
-        <w:tab/>
-      </w:r>
-      <w:proofErr w:type="spellStart"/>
-      <w:proofErr w:type="gramStart"/>
-      <w:r>
-        <w:t>u.insertRecord</w:t>
-      </w:r>
-      <w:proofErr w:type="spellEnd"/>
-      <w:proofErr w:type="gramEnd"/>
-      <w:r>
-        <w:t>(</w:t>
+        <w:t>}</w:t>
+      </w:r>
+    </w:p>
+    <w:p>
+      <w:pPr>
+        <w:pStyle w:val="NoSpacing"/>
+      </w:pPr>
+      <w:r>
+        <w:t>Public void set</w:t>
+      </w:r>
+      <w:r>
+        <w:t>Hourly</w:t>
+      </w:r>
+      <w:r>
+        <w:t>Info(int id){</w:t>
+      </w:r>
+    </w:p>
+    <w:p>
+      <w:pPr>
+        <w:pStyle w:val="NoSpacing"/>
+      </w:pPr>
+      <w:r>
+        <w:tab/>
+      </w:r>
+      <w:r>
+        <w:t>hourly</w:t>
+      </w:r>
+      <w:r>
+        <w:t xml:space="preserve"> u=new </w:t>
+      </w:r>
+      <w:r>
+        <w:t>hourly</w:t>
+      </w:r>
+      <w:r>
+        <w:t>();</w:t>
+      </w:r>
+    </w:p>
+    <w:p>
+      <w:pPr>
+        <w:pStyle w:val="NoSpacing"/>
+      </w:pPr>
+      <w:r>
+        <w:tab/>
+        <w:t>u.insertRecord(</w:t>
       </w:r>
       <w:r>
         <w:t>id</w:t>
@@ -1354,49 +1180,41 @@
         <w:pStyle w:val="NoSpacing"/>
       </w:pPr>
       <w:r>
-        <w:t xml:space="preserve">Public void </w:t>
-      </w:r>
-      <w:proofErr w:type="spellStart"/>
-      <w:proofErr w:type="gramStart"/>
-      <w:r>
-        <w:t>set</w:t>
-      </w:r>
-      <w:r>
-        <w:t>Hourly</w:t>
-      </w:r>
-      <w:r>
-        <w:t>Info</w:t>
-      </w:r>
-      <w:proofErr w:type="spellEnd"/>
-      <w:r>
-        <w:t>(</w:t>
-      </w:r>
-      <w:proofErr w:type="gramEnd"/>
-      <w:r>
-        <w:t>int id){</w:t>
-      </w:r>
-    </w:p>
-    <w:p>
-      <w:pPr>
-        <w:pStyle w:val="NoSpacing"/>
-      </w:pPr>
-      <w:r>
-        <w:tab/>
-      </w:r>
-      <w:r>
-        <w:t>hourly</w:t>
-      </w:r>
-      <w:r>
-        <w:t xml:space="preserve"> u=new </w:t>
-      </w:r>
-      <w:proofErr w:type="gramStart"/>
-      <w:r>
-        <w:t>hourly</w:t>
-      </w:r>
-      <w:r>
-        <w:t>(</w:t>
-      </w:r>
-      <w:proofErr w:type="gramEnd"/>
+        <w:t>Public void set</w:t>
+      </w:r>
+      <w:r>
+        <w:t>MonthlyIn</w:t>
+      </w:r>
+      <w:r>
+        <w:t>fo(int id</w:t>
+      </w:r>
+      <w:r>
+        <w:t>,int salary</w:t>
+      </w:r>
+      <w:r>
+        <w:t>){</w:t>
+      </w:r>
+    </w:p>
+    <w:p>
+      <w:pPr>
+        <w:pStyle w:val="NoSpacing"/>
+      </w:pPr>
+      <w:r>
+        <w:tab/>
+        <w:t>monthlySalaried u=new monthlySalaried ();</w:t>
+      </w:r>
+    </w:p>
+    <w:p>
+      <w:pPr>
+        <w:pStyle w:val="NoSpacing"/>
+      </w:pPr>
+      <w:r>
+        <w:tab/>
+        <w:t>u.insertRecord(</w:t>
+      </w:r>
+      <w:r>
+        <w:t>id,salary</w:t>
+      </w:r>
       <w:r>
         <w:t>);</w:t>
       </w:r>
@@ -1406,20 +1224,56 @@
         <w:pStyle w:val="NoSpacing"/>
       </w:pPr>
       <w:r>
-        <w:tab/>
-      </w:r>
-      <w:proofErr w:type="spellStart"/>
-      <w:proofErr w:type="gramStart"/>
-      <w:r>
-        <w:t>u.insertRecord</w:t>
-      </w:r>
-      <w:proofErr w:type="spellEnd"/>
-      <w:proofErr w:type="gramEnd"/>
-      <w:r>
-        <w:t>(</w:t>
-      </w:r>
-      <w:r>
-        <w:t>id</w:t>
+        <w:t>}</w:t>
+      </w:r>
+    </w:p>
+    <w:p>
+      <w:pPr>
+        <w:pStyle w:val="NoSpacing"/>
+      </w:pPr>
+      <w:r>
+        <w:t xml:space="preserve"> </w:t>
+      </w:r>
+    </w:p>
+    <w:p>
+      <w:pPr>
+        <w:pStyle w:val="NoSpacing"/>
+      </w:pPr>
+      <w:r>
+        <w:t>Public void set</w:t>
+      </w:r>
+      <w:r>
+        <w:t>MonthlySales</w:t>
+      </w:r>
+      <w:r>
+        <w:t>Info(int id</w:t>
+      </w:r>
+      <w:r>
+        <w:t>,int salary</w:t>
+      </w:r>
+      <w:r>
+        <w:t>){</w:t>
+      </w:r>
+    </w:p>
+    <w:p>
+      <w:pPr>
+        <w:pStyle w:val="NoSpacing"/>
+        <w:ind w:firstLine="720"/>
+      </w:pPr>
+      <w:r>
+        <w:t>monthlyCommissionedSalary u=new monthlyCommissionedSalary();</w:t>
+      </w:r>
+    </w:p>
+    <w:p>
+      <w:pPr>
+        <w:pStyle w:val="NoSpacing"/>
+      </w:pPr>
+      <w:r>
+        <w:tab/>
+        <w:t>u.insertRecord(</w:t>
+      </w:r>
+      <w:r>
+        <w:t>id,salary</w:t>
       </w:r>
       <w:r>
         <w:t>);</w:t>
@@ -1437,98 +1291,89 @@
       <w:pPr>
         <w:pStyle w:val="NoSpacing"/>
       </w:pPr>
-      <w:r>
-        <w:t xml:space="preserve">Public void </w:t>
-      </w:r>
-      <w:proofErr w:type="spellStart"/>
-      <w:proofErr w:type="gramStart"/>
-      <w:r>
-        <w:t>set</w:t>
-      </w:r>
-      <w:r>
-        <w:t>MonthlyIn</w:t>
-      </w:r>
-      <w:r>
-        <w:t>fo</w:t>
-      </w:r>
-      <w:proofErr w:type="spellEnd"/>
-      <w:r>
-        <w:t>(</w:t>
-      </w:r>
-      <w:proofErr w:type="gramEnd"/>
-      <w:r>
-        <w:t xml:space="preserve">int </w:t>
-      </w:r>
-      <w:proofErr w:type="spellStart"/>
-      <w:r>
-        <w:t>id</w:t>
-      </w:r>
-      <w:r>
-        <w:t>,int</w:t>
-      </w:r>
-      <w:proofErr w:type="spellEnd"/>
-      <w:r>
-        <w:t xml:space="preserve"> salary</w:t>
-      </w:r>
-      <w:r>
-        <w:t>){</w:t>
-      </w:r>
-    </w:p>
-    <w:p>
-      <w:pPr>
-        <w:pStyle w:val="NoSpacing"/>
-      </w:pPr>
-      <w:r>
-        <w:tab/>
-      </w:r>
-      <w:proofErr w:type="spellStart"/>
-      <w:r>
-        <w:t>monthlySalaried</w:t>
-      </w:r>
-      <w:proofErr w:type="spellEnd"/>
-      <w:r>
-        <w:t xml:space="preserve"> u=new </w:t>
-      </w:r>
-      <w:proofErr w:type="spellStart"/>
-      <w:r>
-        <w:t>monthlySalaried</w:t>
-      </w:r>
-      <w:proofErr w:type="spellEnd"/>
-      <w:r>
-        <w:t xml:space="preserve"> ();</w:t>
-      </w:r>
-    </w:p>
-    <w:p>
-      <w:pPr>
-        <w:pStyle w:val="NoSpacing"/>
-      </w:pPr>
-      <w:r>
-        <w:tab/>
-      </w:r>
-      <w:proofErr w:type="spellStart"/>
-      <w:proofErr w:type="gramStart"/>
-      <w:r>
-        <w:t>u.insertRecord</w:t>
-      </w:r>
-      <w:proofErr w:type="spellEnd"/>
-      <w:proofErr w:type="gramEnd"/>
-      <w:r>
-        <w:t>(</w:t>
-      </w:r>
-      <w:proofErr w:type="spellStart"/>
-      <w:r>
-        <w:t>id,salary</w:t>
-      </w:r>
-      <w:proofErr w:type="spellEnd"/>
-      <w:r>
-        <w:t>);</w:t>
-      </w:r>
-    </w:p>
-    <w:p>
-      <w:pPr>
-        <w:pStyle w:val="NoSpacing"/>
-      </w:pPr>
-      <w:r>
+    </w:p>
+    <w:p>
+      <w:pPr>
+        <w:pStyle w:val="NoSpacing"/>
+      </w:pPr>
+    </w:p>
+    <w:p>
+      <w:pPr>
+        <w:pStyle w:val="NoSpacing"/>
+      </w:pPr>
+    </w:p>
+    <w:p>
+      <w:pPr>
+        <w:pStyle w:val="NoSpacing"/>
+      </w:pPr>
+    </w:p>
+    <w:p>
+      <w:pPr>
+        <w:pStyle w:val="NoSpacing"/>
+      </w:pPr>
+    </w:p>
+    <w:p>
+      <w:pPr>
+        <w:pStyle w:val="NoSpacing"/>
+      </w:pPr>
+    </w:p>
+    <w:p>
+      <w:pPr>
+        <w:pStyle w:val="NoSpacing"/>
+      </w:pPr>
+      <w:r>
+        <w:t>Main(){</w:t>
+      </w:r>
+    </w:p>
+    <w:p>
+      <w:pPr>
+        <w:pStyle w:val="NoSpacing"/>
+      </w:pPr>
+      <w:r>
+        <w:t>…</w:t>
+      </w:r>
+    </w:p>
+    <w:p>
+      <w:pPr>
+        <w:pStyle w:val="NoSpacing"/>
+      </w:pPr>
+      <w:r>
+        <w:tab/>
+        <w:t>Employee E=new Employee();</w:t>
+      </w:r>
+    </w:p>
+    <w:p>
+      <w:pPr>
+        <w:pStyle w:val="NoSpacing"/>
+      </w:pPr>
+      <w:r>
+        <w:tab/>
+        <w:t>if(Umember==1){</w:t>
+      </w:r>
+    </w:p>
+    <w:p>
+      <w:pPr>
+        <w:pStyle w:val="NoSpacing"/>
+      </w:pPr>
+      <w:r>
+        <w:tab/>
+      </w:r>
+      <w:r>
+        <w:tab/>
+      </w:r>
+      <w:r>
+        <w:t>E.setUnionInfo(id)</w:t>
+      </w:r>
+      <w:r>
+        <w:tab/>
+      </w:r>
+    </w:p>
+    <w:p>
+      <w:pPr>
+        <w:pStyle w:val="NoSpacing"/>
+      </w:pPr>
+      <w:r>
+        <w:tab/>
         <w:t>}</w:t>
       </w:r>
     </w:p>
@@ -1537,108 +1382,29 @@
         <w:pStyle w:val="NoSpacing"/>
       </w:pPr>
       <w:r>
-        <w:t xml:space="preserve"> </w:t>
-      </w:r>
-    </w:p>
-    <w:p>
-      <w:pPr>
-        <w:pStyle w:val="NoSpacing"/>
-      </w:pPr>
-      <w:r>
-        <w:t xml:space="preserve">Public void </w:t>
-      </w:r>
-      <w:proofErr w:type="spellStart"/>
-      <w:proofErr w:type="gramStart"/>
-      <w:r>
-        <w:t>set</w:t>
-      </w:r>
-      <w:r>
-        <w:t>MonthlySales</w:t>
-      </w:r>
-      <w:r>
-        <w:t>Info</w:t>
-      </w:r>
-      <w:proofErr w:type="spellEnd"/>
-      <w:r>
-        <w:t>(</w:t>
-      </w:r>
-      <w:proofErr w:type="gramEnd"/>
-      <w:r>
-        <w:t xml:space="preserve">int </w:t>
-      </w:r>
-      <w:proofErr w:type="spellStart"/>
-      <w:r>
-        <w:t>id</w:t>
-      </w:r>
-      <w:r>
-        <w:t>,int</w:t>
-      </w:r>
-      <w:proofErr w:type="spellEnd"/>
-      <w:r>
-        <w:t xml:space="preserve"> salary</w:t>
-      </w:r>
-      <w:r>
-        <w:t>){</w:t>
-      </w:r>
-    </w:p>
-    <w:p>
-      <w:pPr>
-        <w:pStyle w:val="NoSpacing"/>
-        <w:ind w:firstLine="720"/>
-      </w:pPr>
-      <w:proofErr w:type="spellStart"/>
-      <w:r>
-        <w:t>monthlyCommissionedSalary</w:t>
-      </w:r>
-      <w:proofErr w:type="spellEnd"/>
-      <w:r>
-        <w:t xml:space="preserve"> u=new </w:t>
-      </w:r>
-      <w:proofErr w:type="spellStart"/>
-      <w:proofErr w:type="gramStart"/>
-      <w:r>
-        <w:t>monthlyCommissionedSalary</w:t>
-      </w:r>
-      <w:proofErr w:type="spellEnd"/>
-      <w:r>
-        <w:t>(</w:t>
-      </w:r>
-      <w:proofErr w:type="gramEnd"/>
-      <w:r>
-        <w:t>);</w:t>
-      </w:r>
-    </w:p>
-    <w:p>
-      <w:pPr>
-        <w:pStyle w:val="NoSpacing"/>
-      </w:pPr>
-      <w:r>
-        <w:tab/>
-      </w:r>
-      <w:proofErr w:type="spellStart"/>
-      <w:proofErr w:type="gramStart"/>
-      <w:r>
-        <w:t>u.insertRecord</w:t>
-      </w:r>
-      <w:proofErr w:type="spellEnd"/>
-      <w:proofErr w:type="gramEnd"/>
-      <w:r>
-        <w:t>(</w:t>
-      </w:r>
-      <w:proofErr w:type="spellStart"/>
-      <w:r>
-        <w:t>id,salary</w:t>
-      </w:r>
-      <w:proofErr w:type="spellEnd"/>
-      <w:r>
-        <w:t>);</w:t>
-      </w:r>
-    </w:p>
-    <w:p>
-      <w:pPr>
-        <w:pStyle w:val="NoSpacing"/>
-      </w:pPr>
-      <w:r>
+        <w:tab/>
+        <w:t>if(paymentMethod==1){</w:t>
+      </w:r>
+    </w:p>
+    <w:p>
+      <w:pPr>
+        <w:pStyle w:val="NoSpacing"/>
+      </w:pPr>
+      <w:r>
+        <w:tab/>
+      </w:r>
+      <w:r>
+        <w:tab/>
+        <w:t>E.setHourlyInfo(id)</w:t>
+      </w:r>
+    </w:p>
+    <w:p>
+      <w:pPr>
+        <w:pStyle w:val="NoSpacing"/>
+      </w:pPr>
+      <w:r>
+        <w:lastRenderedPageBreak/>
+        <w:tab/>
         <w:t>}</w:t>
       </w:r>
     </w:p>
@@ -1646,113 +1412,23 @@
       <w:pPr>
         <w:pStyle w:val="NoSpacing"/>
       </w:pPr>
-    </w:p>
-    <w:p>
-      <w:pPr>
-        <w:pStyle w:val="NoSpacing"/>
-      </w:pPr>
-    </w:p>
-    <w:p>
-      <w:pPr>
-        <w:pStyle w:val="NoSpacing"/>
-      </w:pPr>
-    </w:p>
-    <w:p>
-      <w:pPr>
-        <w:pStyle w:val="NoSpacing"/>
-      </w:pPr>
-    </w:p>
-    <w:p>
-      <w:pPr>
-        <w:pStyle w:val="NoSpacing"/>
-      </w:pPr>
-    </w:p>
-    <w:p>
-      <w:pPr>
-        <w:pStyle w:val="NoSpacing"/>
-      </w:pPr>
-    </w:p>
-    <w:p>
-      <w:pPr>
-        <w:pStyle w:val="NoSpacing"/>
-      </w:pPr>
-      <w:proofErr w:type="gramStart"/>
-      <w:r>
-        <w:t>Main(</w:t>
-      </w:r>
-      <w:proofErr w:type="gramEnd"/>
-      <w:r>
-        <w:t>){</w:t>
-      </w:r>
-    </w:p>
-    <w:p>
-      <w:pPr>
-        <w:pStyle w:val="NoSpacing"/>
-      </w:pPr>
-      <w:r>
-        <w:t>…</w:t>
-      </w:r>
-    </w:p>
-    <w:p>
-      <w:pPr>
-        <w:pStyle w:val="NoSpacing"/>
-      </w:pPr>
-      <w:r>
-        <w:tab/>
-        <w:t xml:space="preserve">Employee E=new </w:t>
-      </w:r>
-      <w:proofErr w:type="gramStart"/>
-      <w:r>
-        <w:t>Employee(</w:t>
-      </w:r>
-      <w:proofErr w:type="gramEnd"/>
-      <w:r>
-        <w:t>);</w:t>
-      </w:r>
-    </w:p>
-    <w:p>
-      <w:pPr>
-        <w:pStyle w:val="NoSpacing"/>
-      </w:pPr>
-      <w:r>
-        <w:tab/>
-      </w:r>
-      <w:proofErr w:type="gramStart"/>
-      <w:r>
-        <w:t>if(</w:t>
-      </w:r>
-      <w:proofErr w:type="spellStart"/>
-      <w:proofErr w:type="gramEnd"/>
-      <w:r>
-        <w:t>Umember</w:t>
-      </w:r>
-      <w:proofErr w:type="spellEnd"/>
-      <w:r>
-        <w:t>==1){</w:t>
-      </w:r>
-    </w:p>
-    <w:p>
-      <w:pPr>
-        <w:pStyle w:val="NoSpacing"/>
-      </w:pPr>
-      <w:r>
-        <w:tab/>
-      </w:r>
-      <w:r>
-        <w:tab/>
-      </w:r>
-      <w:proofErr w:type="spellStart"/>
-      <w:proofErr w:type="gramStart"/>
-      <w:r>
-        <w:t>E.setUnionInfo</w:t>
-      </w:r>
-      <w:proofErr w:type="spellEnd"/>
-      <w:proofErr w:type="gramEnd"/>
-      <w:r>
-        <w:t>(id)</w:t>
-      </w:r>
-      <w:r>
-        <w:tab/>
+      <w:r>
+        <w:tab/>
+        <w:t>else if(paymentMethod==2){</w:t>
+      </w:r>
+    </w:p>
+    <w:p>
+      <w:pPr>
+        <w:pStyle w:val="NoSpacing"/>
+      </w:pPr>
+      <w:r>
+        <w:tab/>
+      </w:r>
+      <w:r>
+        <w:tab/>
+      </w:r>
+      <w:r>
+        <w:t>E.setMonthlyInfo(id,salary)</w:t>
       </w:r>
     </w:p>
     <w:p>
@@ -1770,177 +1446,21 @@
       </w:pPr>
       <w:r>
         <w:tab/>
-        <w:t>if(</w:t>
-      </w:r>
-      <w:proofErr w:type="spellStart"/>
-      <w:r>
-        <w:t>paymentMethod</w:t>
-      </w:r>
-      <w:proofErr w:type="spellEnd"/>
-      <w:r>
-        <w:t>==</w:t>
-      </w:r>
-      <w:proofErr w:type="gramStart"/>
-      <w:r>
-        <w:t>1){</w:t>
-      </w:r>
-      <w:proofErr w:type="gramEnd"/>
-    </w:p>
-    <w:p>
-      <w:pPr>
-        <w:pStyle w:val="NoSpacing"/>
-      </w:pPr>
-      <w:r>
-        <w:tab/>
-      </w:r>
-      <w:r>
-        <w:tab/>
-      </w:r>
-      <w:proofErr w:type="spellStart"/>
-      <w:proofErr w:type="gramStart"/>
-      <w:r>
-        <w:t>E.setHourlyInfo</w:t>
-      </w:r>
-      <w:proofErr w:type="spellEnd"/>
-      <w:proofErr w:type="gramEnd"/>
-      <w:r>
-        <w:t>(id)</w:t>
-      </w:r>
-    </w:p>
-    <w:p>
-      <w:pPr>
-        <w:pStyle w:val="NoSpacing"/>
-      </w:pPr>
-      <w:r>
-        <w:lastRenderedPageBreak/>
-        <w:tab/>
-        <w:t>}</w:t>
-      </w:r>
-    </w:p>
-    <w:p>
-      <w:pPr>
-        <w:pStyle w:val="NoSpacing"/>
-      </w:pPr>
-      <w:r>
-        <w:tab/>
-        <w:t>else if(</w:t>
-      </w:r>
-      <w:proofErr w:type="spellStart"/>
-      <w:r>
-        <w:t>paymentMethod</w:t>
-      </w:r>
-      <w:proofErr w:type="spellEnd"/>
-      <w:r>
-        <w:t>==</w:t>
-      </w:r>
-      <w:proofErr w:type="gramStart"/>
-      <w:r>
-        <w:t>2){</w:t>
-      </w:r>
-      <w:proofErr w:type="gramEnd"/>
-    </w:p>
-    <w:p>
-      <w:pPr>
-        <w:pStyle w:val="NoSpacing"/>
-      </w:pPr>
-      <w:r>
-        <w:tab/>
-      </w:r>
-      <w:r>
-        <w:tab/>
-      </w:r>
-      <w:proofErr w:type="spellStart"/>
-      <w:proofErr w:type="gramStart"/>
-      <w:r>
-        <w:t>E.set</w:t>
-      </w:r>
-      <w:r>
-        <w:t>Monthly</w:t>
-      </w:r>
-      <w:r>
-        <w:t>Info</w:t>
-      </w:r>
-      <w:proofErr w:type="spellEnd"/>
-      <w:proofErr w:type="gramEnd"/>
-      <w:r>
-        <w:t>(</w:t>
-      </w:r>
-      <w:proofErr w:type="spellStart"/>
-      <w:r>
-        <w:t>id</w:t>
-      </w:r>
-      <w:r>
-        <w:t>,salary</w:t>
-      </w:r>
-      <w:proofErr w:type="spellEnd"/>
-      <w:r>
-        <w:t>)</w:t>
-      </w:r>
-    </w:p>
-    <w:p>
-      <w:pPr>
-        <w:pStyle w:val="NoSpacing"/>
-      </w:pPr>
-      <w:r>
-        <w:tab/>
-        <w:t>}</w:t>
-      </w:r>
-    </w:p>
-    <w:p>
-      <w:pPr>
-        <w:pStyle w:val="NoSpacing"/>
-      </w:pPr>
-      <w:r>
-        <w:tab/>
-      </w:r>
-      <w:proofErr w:type="gramStart"/>
-      <w:r>
         <w:t>else{</w:t>
       </w:r>
-      <w:proofErr w:type="gramEnd"/>
-    </w:p>
-    <w:p>
-      <w:pPr>
-        <w:pStyle w:val="NoSpacing"/>
-      </w:pPr>
-      <w:r>
-        <w:tab/>
-      </w:r>
-      <w:r>
-        <w:tab/>
-      </w:r>
-      <w:proofErr w:type="spellStart"/>
-      <w:proofErr w:type="gramStart"/>
-      <w:r>
-        <w:t>E.set</w:t>
-      </w:r>
-      <w:r>
-        <w:t>Month</w:t>
-      </w:r>
-      <w:r>
-        <w:t>ly</w:t>
-      </w:r>
-      <w:r>
-        <w:t>Sales</w:t>
-      </w:r>
-      <w:r>
-        <w:t>Info</w:t>
-      </w:r>
-      <w:proofErr w:type="spellEnd"/>
-      <w:proofErr w:type="gramEnd"/>
-      <w:r>
-        <w:t>(</w:t>
-      </w:r>
-      <w:proofErr w:type="spellStart"/>
-      <w:r>
-        <w:t>id</w:t>
-      </w:r>
-      <w:r>
-        <w:t>,salary</w:t>
-      </w:r>
-      <w:proofErr w:type="spellEnd"/>
-      <w:r>
-        <w:t>)</w:t>
+    </w:p>
+    <w:p>
+      <w:pPr>
+        <w:pStyle w:val="NoSpacing"/>
+      </w:pPr>
+      <w:r>
+        <w:tab/>
+      </w:r>
+      <w:r>
+        <w:tab/>
+      </w:r>
+      <w:r>
+        <w:t>E.setMonthlySalesInfo(id,salary)</w:t>
       </w:r>
     </w:p>
     <w:p>
@@ -2116,7 +1636,6 @@
           <w:szCs w:val="28"/>
         </w:rPr>
       </w:pPr>
-      <w:proofErr w:type="gramStart"/>
       <w:r>
         <w:rPr>
           <w:color w:val="000000" w:themeColor="text1"/>
@@ -2125,83 +1644,13 @@
         </w:rPr>
         <w:t>After :</w:t>
       </w:r>
-      <w:proofErr w:type="gramEnd"/>
-    </w:p>
-    <w:p>
-      <w:pPr>
-        <w:pStyle w:val="NoSpacing"/>
-      </w:pPr>
-      <w:r>
-        <w:t xml:space="preserve">public void </w:t>
-      </w:r>
-      <w:proofErr w:type="spellStart"/>
-      <w:proofErr w:type="gramStart"/>
-      <w:r>
-        <w:t>insertRecord</w:t>
-      </w:r>
-      <w:proofErr w:type="spellEnd"/>
-      <w:r>
-        <w:t>(</w:t>
-      </w:r>
-      <w:proofErr w:type="gramEnd"/>
-      <w:r>
-        <w:t xml:space="preserve">int </w:t>
-      </w:r>
-      <w:proofErr w:type="spellStart"/>
-      <w:r>
-        <w:t>Id,String</w:t>
-      </w:r>
-      <w:proofErr w:type="spellEnd"/>
-      <w:r>
-        <w:t xml:space="preserve"> </w:t>
-      </w:r>
-      <w:proofErr w:type="spellStart"/>
-      <w:r>
-        <w:t>Name,String</w:t>
-      </w:r>
-      <w:proofErr w:type="spellEnd"/>
-      <w:r>
-        <w:t xml:space="preserve"> </w:t>
-      </w:r>
-      <w:proofErr w:type="spellStart"/>
-      <w:r>
-        <w:t>Address,int</w:t>
-      </w:r>
-      <w:proofErr w:type="spellEnd"/>
-      <w:r>
-        <w:t xml:space="preserve"> </w:t>
-      </w:r>
-      <w:proofErr w:type="spellStart"/>
-      <w:r>
-        <w:t>Umember,int</w:t>
-      </w:r>
-      <w:proofErr w:type="spellEnd"/>
-      <w:r>
-        <w:t xml:space="preserve"> </w:t>
-      </w:r>
-      <w:proofErr w:type="spellStart"/>
-      <w:r>
-        <w:t>paymentRecieveMethod,int</w:t>
-      </w:r>
-      <w:proofErr w:type="spellEnd"/>
-      <w:r>
-        <w:t xml:space="preserve"> </w:t>
-      </w:r>
-      <w:proofErr w:type="spellStart"/>
-      <w:r>
-        <w:t>paymentMethod,String</w:t>
-      </w:r>
-      <w:proofErr w:type="spellEnd"/>
-      <w:r>
-        <w:t xml:space="preserve"> </w:t>
-      </w:r>
-      <w:proofErr w:type="spellStart"/>
-      <w:r>
-        <w:t>lastpaid,int</w:t>
-      </w:r>
-      <w:proofErr w:type="spellEnd"/>
-      <w:r>
-        <w:t xml:space="preserve"> salary) throws Exception</w:t>
+    </w:p>
+    <w:p>
+      <w:pPr>
+        <w:pStyle w:val="NoSpacing"/>
+      </w:pPr>
+      <w:r>
+        <w:t>public void insertRecord(int Id,String Name,String Address,int Umember,int paymentRecieveMethod,int paymentMethod,String lastpaid,int salary) throws Exception</w:t>
       </w:r>
     </w:p>
     <w:p>
@@ -2221,61 +1670,37 @@
       </w:r>
       <w:r>
         <w:tab/>
-      </w:r>
-      <w:proofErr w:type="gramStart"/>
-      <w:r>
-        <w:t>if(</w:t>
-      </w:r>
-      <w:proofErr w:type="gramEnd"/>
-      <w:r>
-        <w:t>Umember==1){</w:t>
-      </w:r>
-    </w:p>
-    <w:p>
-      <w:pPr>
-        <w:pStyle w:val="NoSpacing"/>
-      </w:pPr>
-      <w:r>
-        <w:tab/>
-      </w:r>
-      <w:r>
-        <w:tab/>
-      </w:r>
-      <w:r>
-        <w:tab/>
-        <w:t xml:space="preserve">Union u=new </w:t>
-      </w:r>
-      <w:proofErr w:type="gramStart"/>
-      <w:r>
-        <w:t>Union(</w:t>
-      </w:r>
-      <w:proofErr w:type="gramEnd"/>
-      <w:r>
-        <w:t>);</w:t>
-      </w:r>
-    </w:p>
-    <w:p>
-      <w:pPr>
-        <w:pStyle w:val="NoSpacing"/>
-      </w:pPr>
-      <w:r>
-        <w:tab/>
-      </w:r>
-      <w:r>
-        <w:tab/>
-      </w:r>
-      <w:r>
-        <w:tab/>
-      </w:r>
-      <w:proofErr w:type="spellStart"/>
-      <w:proofErr w:type="gramStart"/>
-      <w:r>
-        <w:t>u.insertUnionInfo</w:t>
-      </w:r>
-      <w:proofErr w:type="spellEnd"/>
-      <w:proofErr w:type="gramEnd"/>
-      <w:r>
-        <w:t>(Id);</w:t>
+        <w:t>if(Umember==1){</w:t>
+      </w:r>
+    </w:p>
+    <w:p>
+      <w:pPr>
+        <w:pStyle w:val="NoSpacing"/>
+      </w:pPr>
+      <w:r>
+        <w:tab/>
+      </w:r>
+      <w:r>
+        <w:tab/>
+      </w:r>
+      <w:r>
+        <w:tab/>
+        <w:t>Union u=new Union();</w:t>
+      </w:r>
+    </w:p>
+    <w:p>
+      <w:pPr>
+        <w:pStyle w:val="NoSpacing"/>
+      </w:pPr>
+      <w:r>
+        <w:tab/>
+      </w:r>
+      <w:r>
+        <w:tab/>
+      </w:r>
+      <w:r>
+        <w:tab/>
+        <w:t>u.insertUnionInfo(Id);</w:t>
       </w:r>
       <w:r>
         <w:tab/>
@@ -2302,79 +1727,37 @@
       </w:r>
       <w:r>
         <w:tab/>
-        <w:t>if(</w:t>
-      </w:r>
-      <w:proofErr w:type="spellStart"/>
-      <w:r>
-        <w:t>paymentMethod</w:t>
-      </w:r>
-      <w:proofErr w:type="spellEnd"/>
-      <w:r>
-        <w:t>==</w:t>
-      </w:r>
-      <w:proofErr w:type="gramStart"/>
-      <w:r>
-        <w:t>1){</w:t>
-      </w:r>
-      <w:proofErr w:type="gramEnd"/>
-    </w:p>
-    <w:p>
-      <w:pPr>
-        <w:pStyle w:val="NoSpacing"/>
-      </w:pPr>
-      <w:r>
-        <w:tab/>
-      </w:r>
-      <w:r>
-        <w:tab/>
-      </w:r>
-      <w:r>
-        <w:tab/>
-      </w:r>
-      <w:proofErr w:type="spellStart"/>
-      <w:r>
-        <w:t>hourlySalary</w:t>
-      </w:r>
-      <w:proofErr w:type="spellEnd"/>
-      <w:r>
-        <w:t xml:space="preserve"> h=new </w:t>
-      </w:r>
-      <w:proofErr w:type="spellStart"/>
-      <w:proofErr w:type="gramStart"/>
-      <w:r>
-        <w:t>hourlySalary</w:t>
-      </w:r>
-      <w:proofErr w:type="spellEnd"/>
-      <w:r>
-        <w:t>(</w:t>
-      </w:r>
-      <w:proofErr w:type="gramEnd"/>
-      <w:r>
-        <w:t>);</w:t>
-      </w:r>
-    </w:p>
-    <w:p>
-      <w:pPr>
-        <w:pStyle w:val="NoSpacing"/>
-      </w:pPr>
-      <w:r>
-        <w:tab/>
-      </w:r>
-      <w:r>
-        <w:tab/>
-      </w:r>
-      <w:r>
-        <w:tab/>
-      </w:r>
-      <w:proofErr w:type="spellStart"/>
-      <w:proofErr w:type="gramStart"/>
-      <w:r>
-        <w:t>h.insertHourlyInfo</w:t>
-      </w:r>
-      <w:proofErr w:type="spellEnd"/>
-      <w:proofErr w:type="gramEnd"/>
-      <w:r>
-        <w:t>(Id);</w:t>
+        <w:t>if(paymentMethod==1){</w:t>
+      </w:r>
+    </w:p>
+    <w:p>
+      <w:pPr>
+        <w:pStyle w:val="NoSpacing"/>
+      </w:pPr>
+      <w:r>
+        <w:tab/>
+      </w:r>
+      <w:r>
+        <w:tab/>
+      </w:r>
+      <w:r>
+        <w:tab/>
+        <w:t>hourlySalary h=new hourlySalary();</w:t>
+      </w:r>
+    </w:p>
+    <w:p>
+      <w:pPr>
+        <w:pStyle w:val="NoSpacing"/>
+      </w:pPr>
+      <w:r>
+        <w:tab/>
+      </w:r>
+      <w:r>
+        <w:tab/>
+      </w:r>
+      <w:r>
+        <w:tab/>
+        <w:t>h.insertHourlyInfo(Id);</w:t>
       </w:r>
     </w:p>
     <w:p>
@@ -2398,90 +1781,37 @@
       </w:r>
       <w:r>
         <w:tab/>
-        <w:t>else if(</w:t>
-      </w:r>
-      <w:proofErr w:type="spellStart"/>
-      <w:r>
-        <w:t>paymentMethod</w:t>
-      </w:r>
-      <w:proofErr w:type="spellEnd"/>
-      <w:r>
-        <w:t>==</w:t>
-      </w:r>
-      <w:proofErr w:type="gramStart"/>
-      <w:r>
-        <w:t>2){</w:t>
-      </w:r>
-      <w:proofErr w:type="gramEnd"/>
-    </w:p>
-    <w:p>
-      <w:pPr>
-        <w:pStyle w:val="NoSpacing"/>
-      </w:pPr>
-      <w:r>
-        <w:tab/>
-      </w:r>
-      <w:r>
-        <w:tab/>
-      </w:r>
-      <w:r>
-        <w:tab/>
-      </w:r>
-      <w:proofErr w:type="spellStart"/>
-      <w:r>
-        <w:t>monthlySalaried</w:t>
-      </w:r>
-      <w:proofErr w:type="spellEnd"/>
-      <w:r>
-        <w:t xml:space="preserve"> m=new </w:t>
-      </w:r>
-      <w:proofErr w:type="spellStart"/>
-      <w:proofErr w:type="gramStart"/>
-      <w:r>
-        <w:t>monthlySalaried</w:t>
-      </w:r>
-      <w:proofErr w:type="spellEnd"/>
-      <w:r>
-        <w:t>(</w:t>
-      </w:r>
-      <w:proofErr w:type="gramEnd"/>
-      <w:r>
-        <w:t>);</w:t>
-      </w:r>
-    </w:p>
-    <w:p>
-      <w:pPr>
-        <w:pStyle w:val="NoSpacing"/>
-      </w:pPr>
-      <w:r>
-        <w:tab/>
-      </w:r>
-      <w:r>
-        <w:tab/>
-      </w:r>
-      <w:r>
-        <w:tab/>
-      </w:r>
-      <w:proofErr w:type="spellStart"/>
-      <w:r>
-        <w:t>m.</w:t>
-      </w:r>
-      <w:proofErr w:type="gramStart"/>
-      <w:r>
-        <w:t>insertMonthlyInfo</w:t>
-      </w:r>
-      <w:proofErr w:type="spellEnd"/>
-      <w:r>
-        <w:t>(</w:t>
-      </w:r>
-      <w:proofErr w:type="spellStart"/>
-      <w:proofErr w:type="gramEnd"/>
-      <w:r>
-        <w:t>Id,salary</w:t>
-      </w:r>
-      <w:proofErr w:type="spellEnd"/>
-      <w:r>
-        <w:t>);</w:t>
+        <w:t>else if(paymentMethod==2){</w:t>
+      </w:r>
+    </w:p>
+    <w:p>
+      <w:pPr>
+        <w:pStyle w:val="NoSpacing"/>
+      </w:pPr>
+      <w:r>
+        <w:tab/>
+      </w:r>
+      <w:r>
+        <w:tab/>
+      </w:r>
+      <w:r>
+        <w:tab/>
+        <w:t>monthlySalaried m=new monthlySalaried();</w:t>
+      </w:r>
+    </w:p>
+    <w:p>
+      <w:pPr>
+        <w:pStyle w:val="NoSpacing"/>
+      </w:pPr>
+      <w:r>
+        <w:tab/>
+      </w:r>
+      <w:r>
+        <w:tab/>
+      </w:r>
+      <w:r>
+        <w:tab/>
+        <w:t>m.insertMonthlyInfo(Id,salary);</w:t>
       </w:r>
     </w:p>
     <w:p>
@@ -2505,86 +1835,37 @@
       </w:r>
       <w:r>
         <w:tab/>
-      </w:r>
-      <w:proofErr w:type="gramStart"/>
-      <w:r>
         <w:t>else{</w:t>
       </w:r>
-      <w:proofErr w:type="gramEnd"/>
-    </w:p>
-    <w:p>
-      <w:pPr>
-        <w:pStyle w:val="NoSpacing"/>
-      </w:pPr>
-      <w:r>
-        <w:tab/>
-      </w:r>
-      <w:r>
-        <w:tab/>
-      </w:r>
-      <w:r>
-        <w:tab/>
-      </w:r>
-      <w:proofErr w:type="spellStart"/>
-      <w:r>
-        <w:t>monthlyCommissionedSalary</w:t>
-      </w:r>
-      <w:proofErr w:type="spellEnd"/>
-      <w:r>
-        <w:t xml:space="preserve"> </w:t>
-      </w:r>
-      <w:proofErr w:type="spellStart"/>
-      <w:r>
-        <w:t>ms</w:t>
-      </w:r>
-      <w:proofErr w:type="spellEnd"/>
-      <w:r>
-        <w:t xml:space="preserve">=new </w:t>
-      </w:r>
-      <w:proofErr w:type="spellStart"/>
-      <w:proofErr w:type="gramStart"/>
-      <w:r>
-        <w:t>monthlyCommissionedSalary</w:t>
-      </w:r>
-      <w:proofErr w:type="spellEnd"/>
-      <w:r>
-        <w:t>(</w:t>
-      </w:r>
-      <w:proofErr w:type="gramEnd"/>
-      <w:r>
-        <w:t>);</w:t>
-      </w:r>
-    </w:p>
-    <w:p>
-      <w:pPr>
-        <w:pStyle w:val="NoSpacing"/>
-      </w:pPr>
-      <w:r>
-        <w:tab/>
-      </w:r>
-      <w:r>
-        <w:tab/>
-      </w:r>
-      <w:r>
-        <w:tab/>
-      </w:r>
-      <w:proofErr w:type="spellStart"/>
-      <w:proofErr w:type="gramStart"/>
-      <w:r>
-        <w:t>ms.setMonthlySalesInfo</w:t>
-      </w:r>
-      <w:proofErr w:type="spellEnd"/>
-      <w:proofErr w:type="gramEnd"/>
-      <w:r>
-        <w:t>(</w:t>
-      </w:r>
-      <w:proofErr w:type="spellStart"/>
-      <w:r>
-        <w:t>Id,salary</w:t>
-      </w:r>
-      <w:proofErr w:type="spellEnd"/>
-      <w:r>
-        <w:t>);</w:t>
+    </w:p>
+    <w:p>
+      <w:pPr>
+        <w:pStyle w:val="NoSpacing"/>
+      </w:pPr>
+      <w:r>
+        <w:tab/>
+      </w:r>
+      <w:r>
+        <w:tab/>
+      </w:r>
+      <w:r>
+        <w:tab/>
+        <w:t>monthlyCommissionedSalary ms=new monthlyCommissionedSalary();</w:t>
+      </w:r>
+    </w:p>
+    <w:p>
+      <w:pPr>
+        <w:pStyle w:val="NoSpacing"/>
+      </w:pPr>
+      <w:r>
+        <w:tab/>
+      </w:r>
+      <w:r>
+        <w:tab/>
+      </w:r>
+      <w:r>
+        <w:tab/>
+        <w:t>ms.setMonthlySalesInfo(Id,salary);</w:t>
       </w:r>
     </w:p>
     <w:p>
@@ -2628,13 +1909,8 @@
       <w:pPr>
         <w:pStyle w:val="NoSpacing"/>
       </w:pPr>
-      <w:proofErr w:type="gramStart"/>
-      <w:r>
-        <w:t>Main(</w:t>
-      </w:r>
-      <w:proofErr w:type="gramEnd"/>
-      <w:r>
-        <w:t>){</w:t>
+      <w:r>
+        <w:t>Main(){</w:t>
       </w:r>
     </w:p>
     <w:p>
@@ -2649,13 +1925,8 @@
       <w:pPr>
         <w:pStyle w:val="NoSpacing"/>
       </w:pPr>
-      <w:proofErr w:type="gramStart"/>
-      <w:r>
-        <w:t>E.insertRecord</w:t>
-      </w:r>
-      <w:proofErr w:type="gramEnd"/>
-      <w:r>
-        <w:t>(Id,Name,Address,Umember,paymentRecieveMethod,paymentMethod,salary);</w:t>
+      <w:r>
+        <w:t>E.insertRecord(Id,Name,Address,Umember,paymentRecieveMethod,paymentMethod,salary);</w:t>
       </w:r>
     </w:p>
     <w:p>
@@ -2714,23 +1985,7 @@
           <w:sz w:val="28"/>
           <w:szCs w:val="28"/>
         </w:rPr>
-        <w:t xml:space="preserve">In order to implement </w:t>
-      </w:r>
-      <w:proofErr w:type="gramStart"/>
-      <w:r>
-        <w:rPr>
-          <w:sz w:val="28"/>
-          <w:szCs w:val="28"/>
-        </w:rPr>
-        <w:t>abstraction</w:t>
-      </w:r>
-      <w:proofErr w:type="gramEnd"/>
-      <w:r>
-        <w:rPr>
-          <w:sz w:val="28"/>
-          <w:szCs w:val="28"/>
-        </w:rPr>
-        <w:t xml:space="preserve"> I have </w:t>
+        <w:t xml:space="preserve">In order to implement abstraction I have </w:t>
       </w:r>
       <w:r>
         <w:rPr>
@@ -2771,17 +2026,8 @@
           <w:sz w:val="28"/>
           <w:szCs w:val="28"/>
         </w:rPr>
-        <w:t>I have refrained from using Class variables we can enter the data directly into our database by passing the variables from input from main to any function when required.</w:t>
-      </w:r>
-    </w:p>
-    <w:p>
-      <w:pPr>
-        <w:ind w:left="360"/>
-        <w:rPr>
-          <w:sz w:val="28"/>
-          <w:szCs w:val="28"/>
-        </w:rPr>
-      </w:pPr>
+        <w:t>Not declared Employee as interface because then giving every employee a unique ID becomes a problem. We cannot use object count for giving employee ID as all member variables declared in interfaces are final by default.</w:t>
+      </w:r>
     </w:p>
     <w:sectPr>
       <w:pgSz w:w="11906" w:h="16838"/>

</xml_diff>

<commit_message>
Added UML Class Daigram for Payroll System.
</commit_message>
<xml_diff>
--- a/Documentation/DesignDocument-v0.1.docx
+++ b/Documentation/DesignDocument-v0.1.docx
@@ -20,6 +20,163 @@
           <w:szCs w:val="36"/>
           <w:u w:val="single"/>
         </w:rPr>
+        <w:t>UML Class Daigram</w:t>
+      </w:r>
+    </w:p>
+    <w:p>
+      <w:pPr>
+        <w:rPr>
+          <w:b/>
+          <w:bCs/>
+          <w:sz w:val="36"/>
+          <w:szCs w:val="36"/>
+          <w:u w:val="single"/>
+        </w:rPr>
+      </w:pPr>
+    </w:p>
+    <w:p>
+      <w:pPr>
+        <w:rPr>
+          <w:b/>
+          <w:bCs/>
+          <w:sz w:val="36"/>
+          <w:szCs w:val="36"/>
+          <w:u w:val="single"/>
+        </w:rPr>
+      </w:pPr>
+      <w:r>
+        <w:rPr>
+          <w:b/>
+          <w:bCs/>
+          <w:noProof/>
+          <w:sz w:val="36"/>
+          <w:szCs w:val="36"/>
+          <w:u w:val="single"/>
+        </w:rPr>
+        <w:drawing>
+          <wp:inline distT="0" distB="0" distL="0" distR="0" wp14:anchorId="2714C460" wp14:editId="62BE6087">
+            <wp:extent cx="5730240" cy="5844540"/>
+            <wp:effectExtent l="0" t="0" r="3810" b="3810"/>
+            <wp:docPr id="1" name="Picture 1"/>
+            <wp:cNvGraphicFramePr>
+              <a:graphicFrameLocks xmlns:a="http://schemas.openxmlformats.org/drawingml/2006/main" noChangeAspect="1"/>
+            </wp:cNvGraphicFramePr>
+            <a:graphic xmlns:a="http://schemas.openxmlformats.org/drawingml/2006/main">
+              <a:graphicData uri="http://schemas.openxmlformats.org/drawingml/2006/picture">
+                <pic:pic xmlns:pic="http://schemas.openxmlformats.org/drawingml/2006/picture">
+                  <pic:nvPicPr>
+                    <pic:cNvPr id="0" name="Picture 1"/>
+                    <pic:cNvPicPr>
+                      <a:picLocks noChangeAspect="1" noChangeArrowheads="1"/>
+                    </pic:cNvPicPr>
+                  </pic:nvPicPr>
+                  <pic:blipFill>
+                    <a:blip r:embed="rId5">
+                      <a:extLst>
+                        <a:ext uri="{28A0092B-C50C-407E-A947-70E740481C1C}">
+                          <a14:useLocalDpi xmlns:a14="http://schemas.microsoft.com/office/drawing/2010/main" val="0"/>
+                        </a:ext>
+                      </a:extLst>
+                    </a:blip>
+                    <a:srcRect/>
+                    <a:stretch>
+                      <a:fillRect/>
+                    </a:stretch>
+                  </pic:blipFill>
+                  <pic:spPr bwMode="auto">
+                    <a:xfrm>
+                      <a:off x="0" y="0"/>
+                      <a:ext cx="5730240" cy="5844540"/>
+                    </a:xfrm>
+                    <a:prstGeom prst="rect">
+                      <a:avLst/>
+                    </a:prstGeom>
+                    <a:noFill/>
+                    <a:ln>
+                      <a:noFill/>
+                    </a:ln>
+                  </pic:spPr>
+                </pic:pic>
+              </a:graphicData>
+            </a:graphic>
+          </wp:inline>
+        </w:drawing>
+      </w:r>
+    </w:p>
+    <w:p>
+      <w:pPr>
+        <w:rPr>
+          <w:b/>
+          <w:bCs/>
+          <w:sz w:val="36"/>
+          <w:szCs w:val="36"/>
+          <w:u w:val="single"/>
+        </w:rPr>
+      </w:pPr>
+    </w:p>
+    <w:p>
+      <w:pPr>
+        <w:rPr>
+          <w:b/>
+          <w:bCs/>
+          <w:sz w:val="36"/>
+          <w:szCs w:val="36"/>
+          <w:u w:val="single"/>
+        </w:rPr>
+      </w:pPr>
+    </w:p>
+    <w:p>
+      <w:pPr>
+        <w:rPr>
+          <w:b/>
+          <w:bCs/>
+          <w:sz w:val="36"/>
+          <w:szCs w:val="36"/>
+          <w:u w:val="single"/>
+        </w:rPr>
+      </w:pPr>
+    </w:p>
+    <w:p>
+      <w:pPr>
+        <w:rPr>
+          <w:b/>
+          <w:bCs/>
+          <w:sz w:val="36"/>
+          <w:szCs w:val="36"/>
+          <w:u w:val="single"/>
+        </w:rPr>
+      </w:pPr>
+    </w:p>
+    <w:p>
+      <w:pPr>
+        <w:rPr>
+          <w:b/>
+          <w:bCs/>
+          <w:sz w:val="36"/>
+          <w:szCs w:val="36"/>
+          <w:u w:val="single"/>
+        </w:rPr>
+      </w:pPr>
+    </w:p>
+    <w:p>
+      <w:pPr>
+        <w:rPr>
+          <w:b/>
+          <w:bCs/>
+          <w:sz w:val="36"/>
+          <w:szCs w:val="36"/>
+          <w:u w:val="single"/>
+        </w:rPr>
+      </w:pPr>
+      <w:r>
+        <w:rPr>
+          <w:b/>
+          <w:bCs/>
+          <w:sz w:val="36"/>
+          <w:szCs w:val="36"/>
+          <w:u w:val="single"/>
+        </w:rPr>
+        <w:lastRenderedPageBreak/>
         <w:t>Assumptions</w:t>
       </w:r>
     </w:p>

</xml_diff>